<commit_message>
Change: Updated some text regarding the web probe design decision and corrected small syntax errors
</commit_message>
<xml_diff>
--- a/Project1/deploy/eai.msejdf_project1.docx
+++ b/Project1/deploy/eai.msejdf_project1.docx
@@ -997,7 +997,7 @@
         <w:t>ign will be described on the following sections</w:t>
       </w:r>
       <w:r>
-        <w:t>.</w:t>
+        <w:t xml:space="preserve"> for the main packages.</w:t>
       </w:r>
     </w:p>
     <w:p>
@@ -1288,15 +1288,13 @@
         <w:t xml:space="preserve">The JMS receiver </w:t>
       </w:r>
       <w:r>
-        <w:t xml:space="preserve">defines the message consumer part of the JMS system and </w:t>
-      </w:r>
-      <w:proofErr w:type="gramStart"/>
-      <w:r>
-        <w:t>It</w:t>
-      </w:r>
-      <w:proofErr w:type="gramEnd"/>
-      <w:r>
-        <w:t xml:space="preserve"> has two constructors.</w:t>
+        <w:t>defines the message consumer part of the JMS system and</w:t>
+      </w:r>
+      <w:r>
+        <w:t xml:space="preserve"> i</w:t>
+      </w:r>
+      <w:r>
+        <w:t>t has two constructors.</w:t>
       </w:r>
       <w:r>
         <w:t xml:space="preserve"> </w:t>
@@ -1446,10 +1444,10 @@
             <v:path o:extrusionok="f" gradientshapeok="t" o:connecttype="rect"/>
             <o:lock v:ext="edit" aspectratio="t"/>
           </v:shapetype>
-          <v:shape id="_x0000_i1025" type="#_x0000_t75" style="width:425.2pt;height:248.6pt" o:ole="">
+          <v:shape id="_x0000_i1025" type="#_x0000_t75" style="width:425.45pt;height:248.75pt" o:ole="">
             <v:imagedata r:id="rId17" o:title=""/>
           </v:shape>
-          <o:OLEObject Type="Embed" ProgID="Visio.Drawing.11" ShapeID="_x0000_i1025" DrawAspect="Content" ObjectID="_1411487307" r:id="rId18"/>
+          <o:OLEObject Type="Embed" ProgID="Visio.Drawing.11" ShapeID="_x0000_i1025" DrawAspect="Content" ObjectID="_1411504690" r:id="rId18"/>
         </w:object>
       </w:r>
     </w:p>
@@ -1503,13 +1501,25 @@
         <w:t xml:space="preserve"> </w:t>
       </w:r>
       <w:r>
-        <w:t>Probe and XML</w:t>
+        <w:t>Probe</w:t>
+      </w:r>
+      <w:r>
+        <w:t>,</w:t>
+      </w:r>
+      <w:r>
+        <w:t xml:space="preserve"> XML</w:t>
       </w:r>
       <w:r>
         <w:t>/XSD</w:t>
       </w:r>
       <w:r>
-        <w:t xml:space="preserve"> file syntax.</w:t>
+        <w:t xml:space="preserve"> file syntax</w:t>
+      </w:r>
+      <w:r>
+        <w:t xml:space="preserve"> and logging support</w:t>
+      </w:r>
+      <w:r>
+        <w:t>.</w:t>
       </w:r>
     </w:p>
     <w:p>
@@ -1544,7 +1554,10 @@
     </w:p>
     <w:p>
       <w:r>
-        <w:t>This functionality</w:t>
+        <w:t>As this</w:t>
+      </w:r>
+      <w:r>
+        <w:t xml:space="preserve"> functionality</w:t>
       </w:r>
       <w:r>
         <w:t xml:space="preserve"> would allow the implementation of a more generic and extensible application, </w:t>
@@ -1639,13 +1652,22 @@
     </w:p>
     <w:p>
       <w:r>
-        <w:t xml:space="preserve">In terms of parsing, the site to be parsed contains a table in which the rows contain stock related information for a given company. We had to decide to abort the parsing of the whole page or continuing if a row did not have the expected syntax. The more logical decision would be to abort, as we would most likely be facing a page that has changed and consequently we could not make any assumptions about the correctness of the columns for a given row. However, we verified that the site has recently added a new company to the stock list, but which contains incomplete data that leads the parser to fail. We decided to </w:t>
+        <w:t>In terms of parsing, the site to be parsed contains a table in which the rows contain stock related information for a given company. We had to decide to abort the parsing of the whole page or continuing if a row did not have the expected syntax. The more logical decision would be to abort, as we would most likely be facing a page that has changed and consequently we could not make any assumptions about the correctness of the columns for a given row. However, we verified that the site has recently added a new company to the stock list, but which contains incomplete data that leads the parser to fail</w:t>
+      </w:r>
+      <w:r>
+        <w:t xml:space="preserve"> (validations)</w:t>
+      </w:r>
+      <w:r>
+        <w:t xml:space="preserve">. We decided to </w:t>
       </w:r>
       <w:r>
         <w:t>not</w:t>
       </w:r>
       <w:r>
         <w:t xml:space="preserve"> abort the whole process and just ignore that row to don’t jeopardize the retrieval of good data just because of an incomplete row. If the page syntax changed as a whole, all rows will fail, ensuring that we minimize the potential of sending inconsistent data to the topic. </w:t>
+      </w:r>
+      <w:r>
+        <w:t>This solution seemed better than assuming default values for unparsed fields in a row, as that would change the accuracy of the data (a receiver would not know whenever the data is real or originally missing).</w:t>
       </w:r>
     </w:p>
     <w:p>
@@ -1750,12 +1772,15 @@
         <w:t xml:space="preserve">help </w:t>
       </w:r>
       <w:r>
-        <w:t xml:space="preserve">detect any problems or errors in the system. The logging system could also be used to trace certain calls and message passing between the different components and the JMS system. </w:t>
+        <w:t xml:space="preserve">detect any problems or errors in the system. The logging system could also be used </w:t>
+      </w:r>
+      <w:r>
+        <w:lastRenderedPageBreak/>
+        <w:t xml:space="preserve">to trace certain calls and message passing between the different components and the JMS system. </w:t>
       </w:r>
     </w:p>
     <w:p>
       <w:r>
-        <w:lastRenderedPageBreak/>
         <w:t xml:space="preserve">Instead of creating a new logging system from scratch, which would be outside the scope of the project context, the team decided to investigate some of the already known java logging platforms and opted in using the highly configurable log4j </w:t>
       </w:r>
       <w:hyperlink r:id="rId19" w:history="1">
@@ -2555,7 +2580,14 @@
               <w:rPr>
                 <w:lang w:val="en-US"/>
               </w:rPr>
-              <w:t xml:space="preserve">The password associated with the application user for the </w:t>
+              <w:t xml:space="preserve">The password associated with the application user </w:t>
+            </w:r>
+            <w:r>
+              <w:rPr>
+                <w:lang w:val="en-US"/>
+              </w:rPr>
+              <w:lastRenderedPageBreak/>
+              <w:t xml:space="preserve">for the </w:t>
             </w:r>
             <w:r>
               <w:rPr>
@@ -2597,6 +2629,7 @@
                 <w:sz w:val="20"/>
                 <w:szCs w:val="20"/>
               </w:rPr>
+              <w:lastRenderedPageBreak/>
               <w:t>app.jms.topicbasename</w:t>
             </w:r>
             <w:proofErr w:type="spellEnd"/>
@@ -2639,14 +2672,7 @@
               <w:rPr>
                 <w:lang w:val="en-US"/>
               </w:rPr>
-              <w:t xml:space="preserve">The topic name defined in the JMS system </w:t>
-            </w:r>
-            <w:r>
-              <w:rPr>
-                <w:lang w:val="en-US"/>
-              </w:rPr>
-              <w:lastRenderedPageBreak/>
-              <w:t>container</w:t>
+              <w:t>The topic name defined in the JMS system container</w:t>
             </w:r>
           </w:p>
         </w:tc>
@@ -2676,7 +2702,6 @@
                 <w:sz w:val="20"/>
                 <w:szCs w:val="20"/>
               </w:rPr>
-              <w:lastRenderedPageBreak/>
               <w:t>app.web.connectiontimeout</w:t>
             </w:r>
             <w:proofErr w:type="spellEnd"/>
@@ -3545,8 +3570,11 @@
         <w:pStyle w:val="Heading2"/>
       </w:pPr>
       <w:r>
+        <w:lastRenderedPageBreak/>
         <w:t>How to execute</w:t>
       </w:r>
+      <w:bookmarkStart w:id="4" w:name="_GoBack"/>
+      <w:bookmarkEnd w:id="4"/>
     </w:p>
     <w:p>
       <w:r>
@@ -3556,7 +3584,13 @@
         <w:t>here are three executable files</w:t>
       </w:r>
       <w:r>
-        <w:t xml:space="preserve"> (consult table). To have the full system working you need to start both Daemons and then execute the Webprobe.bat each time you want to analyze the site.</w:t>
+        <w:t xml:space="preserve"> (consult table). To have the full system working you need to</w:t>
+      </w:r>
+      <w:r>
+        <w:t xml:space="preserve"> ensure JBOSS is running,</w:t>
+      </w:r>
+      <w:r>
+        <w:t xml:space="preserve"> start both Daemons and then execute the Webprobe.bat each time you want to analyze the site.</w:t>
       </w:r>
     </w:p>
     <w:tbl>
@@ -3583,7 +3617,6 @@
               <w:ind w:firstLine="0"/>
             </w:pPr>
             <w:r>
-              <w:lastRenderedPageBreak/>
               <w:t xml:space="preserve"> </w:t>
             </w:r>
             <w:r>
@@ -3749,13 +3782,8 @@
       <w:pPr>
         <w:pStyle w:val="Heading2"/>
       </w:pPr>
-      <w:proofErr w:type="spellStart"/>
-      <w:r>
-        <w:t>João</w:t>
-      </w:r>
-      <w:proofErr w:type="spellEnd"/>
-      <w:r>
-        <w:t xml:space="preserve"> </w:t>
+      <w:r>
+        <w:t xml:space="preserve">João </w:t>
       </w:r>
       <w:proofErr w:type="spellStart"/>
       <w:r>
@@ -3905,7 +3933,7 @@
           <w:szCs w:val="28"/>
         </w:rPr>
       </w:pPr>
-      <w:bookmarkStart w:id="4" w:name="_Ref337646943"/>
+      <w:bookmarkStart w:id="5" w:name="_Ref337646943"/>
       <w:r>
         <w:br w:type="page"/>
       </w:r>
@@ -3914,7 +3942,7 @@
       <w:pPr>
         <w:pStyle w:val="Annex"/>
       </w:pPr>
-      <w:bookmarkStart w:id="5" w:name="_Ref337718274"/>
+      <w:bookmarkStart w:id="6" w:name="_Ref337718274"/>
       <w:r>
         <w:lastRenderedPageBreak/>
         <w:t xml:space="preserve">Annex </w:t>
@@ -3937,8 +3965,8 @@
       <w:r>
         <w:fldChar w:fldCharType="end"/>
       </w:r>
-      <w:bookmarkEnd w:id="4"/>
       <w:bookmarkEnd w:id="5"/>
+      <w:bookmarkEnd w:id="6"/>
       <w:r>
         <w:t xml:space="preserve"> – XSD Syntax</w:t>
       </w:r>
@@ -7894,10 +7922,7 @@
         </w:tc>
       </w:tr>
     </w:tbl>
-    <w:p>
-      <w:bookmarkStart w:id="6" w:name="_GoBack"/>
-      <w:bookmarkEnd w:id="6"/>
-    </w:p>
+    <w:p/>
     <w:sectPr>
       <w:footerReference w:type="default" r:id="rId20"/>
       <w:pgSz w:w="11906" w:h="16838"/>
@@ -8038,7 +8063,7 @@
               <w:bCs/>
               <w:noProof/>
             </w:rPr>
-            <w:t>12</w:t>
+            <w:t>8</w:t>
           </w:r>
           <w:r>
             <w:rPr>
@@ -12188,20 +12213,6 @@
 </file>
 
 <file path=customXml/item2.xml><?xml version="1.0" encoding="utf-8"?>
-<p:properties xmlns:p="http://schemas.microsoft.com/office/2006/metadata/properties" xmlns:xsi="http://www.w3.org/2001/XMLSchema-instance" xmlns:pc="http://schemas.microsoft.com/office/infopath/2007/PartnerControls">
-  <documentManagement>
-    <PublishingExpirationDate xmlns="http://schemas.microsoft.com/sharepoint/v3" xsi:nil="true"/>
-    <PublishingStartDate xmlns="http://schemas.microsoft.com/sharepoint/v3" xsi:nil="true"/>
-    <_dlc_DocId xmlns="0320dc9d-2cdd-41f6-9fc6-6fc371ef8276">PXXX5T43ZZMH-46-16</_dlc_DocId>
-    <_dlc_DocIdUrl xmlns="0320dc9d-2cdd-41f6-9fc6-6fc371ef8276">
-      <Url>http://mse-connecteam.dei.uc.pt/sites/DefaultCollection/ConnecTeam/_layouts/DocIdRedir.aspx?ID=PXXX5T43ZZMH-46-16</Url>
-      <Description>PXXX5T43ZZMH-46-16</Description>
-    </_dlc_DocIdUrl>
-  </documentManagement>
-</p:properties>
-</file>
-
-<file path=customXml/item3.xml><?xml version="1.0" encoding="utf-8"?>
 <ct:contentTypeSchema xmlns:ct="http://schemas.microsoft.com/office/2006/metadata/contentType" xmlns:ma="http://schemas.microsoft.com/office/2006/metadata/properties/metaAttributes" ct:_="" ma:_="" ma:contentTypeName="Document" ma:contentTypeID="0x010100DBDA3E1BA5E2A742B748480EF07B877F" ma:contentTypeVersion="1" ma:contentTypeDescription="Create a new document." ma:contentTypeScope="" ma:versionID="e085108af11e6d4ce6da3e608c05f713">
   <xsd:schema xmlns:xsd="http://www.w3.org/2001/XMLSchema" xmlns:xs="http://www.w3.org/2001/XMLSchema" xmlns:p="http://schemas.microsoft.com/office/2006/metadata/properties" xmlns:ns1="http://schemas.microsoft.com/sharepoint/v3" xmlns:ns2="0320dc9d-2cdd-41f6-9fc6-6fc371ef8276" targetNamespace="http://schemas.microsoft.com/office/2006/metadata/properties" ma:root="true" ma:fieldsID="a641105982bceed842ed2b32a93ffd8f" ns1:_="" ns2:_="">
     <xsd:import namespace="http://schemas.microsoft.com/sharepoint/v3"/>
@@ -12363,7 +12374,30 @@
 </ct:contentTypeSchema>
 </file>
 
+<file path=customXml/item3.xml><?xml version="1.0" encoding="utf-8"?>
+<p:properties xmlns:p="http://schemas.microsoft.com/office/2006/metadata/properties" xmlns:xsi="http://www.w3.org/2001/XMLSchema-instance" xmlns:pc="http://schemas.microsoft.com/office/infopath/2007/PartnerControls">
+  <documentManagement>
+    <PublishingExpirationDate xmlns="http://schemas.microsoft.com/sharepoint/v3" xsi:nil="true"/>
+    <PublishingStartDate xmlns="http://schemas.microsoft.com/sharepoint/v3" xsi:nil="true"/>
+    <_dlc_DocId xmlns="0320dc9d-2cdd-41f6-9fc6-6fc371ef8276">PXXX5T43ZZMH-46-16</_dlc_DocId>
+    <_dlc_DocIdUrl xmlns="0320dc9d-2cdd-41f6-9fc6-6fc371ef8276">
+      <Url>http://mse-connecteam.dei.uc.pt/sites/DefaultCollection/ConnecTeam/_layouts/DocIdRedir.aspx?ID=PXXX5T43ZZMH-46-16</Url>
+      <Description>PXXX5T43ZZMH-46-16</Description>
+    </_dlc_DocIdUrl>
+  </documentManagement>
+</p:properties>
+</file>
+
 <file path=customXml/item4.xml><?xml version="1.0" encoding="utf-8"?>
+<?mso-contentType ?>
+<FormTemplates xmlns="http://schemas.microsoft.com/sharepoint/v3/contenttype/forms">
+  <Display>DocumentLibraryForm</Display>
+  <Edit>DocumentLibraryForm</Edit>
+  <New>DocumentLibraryForm</New>
+</FormTemplates>
+</file>
+
+<file path=customXml/item5.xml><?xml version="1.0" encoding="utf-8"?>
 <?mso-contentType ?>
 <spe:Receivers xmlns:spe="http://schemas.microsoft.com/sharepoint/events">
   <Receiver>
@@ -12409,15 +12443,6 @@
 </spe:Receivers>
 </file>
 
-<file path=customXml/item5.xml><?xml version="1.0" encoding="utf-8"?>
-<?mso-contentType ?>
-<FormTemplates xmlns="http://schemas.microsoft.com/sharepoint/v3/contenttype/forms">
-  <Display>DocumentLibraryForm</Display>
-  <Edit>DocumentLibraryForm</Edit>
-  <New>DocumentLibraryForm</New>
-</FormTemplates>
-</file>
-
 <file path=customXml/item6.xml><?xml version="1.0" encoding="utf-8"?>
 <b:Sources xmlns:b="http://schemas.openxmlformats.org/officeDocument/2006/bibliography" xmlns="http://schemas.openxmlformats.org/officeDocument/2006/bibliography" SelectedStyle="\APA.XSL" StyleName="APA"/>
 </file>
@@ -12431,17 +12456,6 @@
 </file>
 
 <file path=customXml/itemProps2.xml><?xml version="1.0" encoding="utf-8"?>
-<ds:datastoreItem xmlns:ds="http://schemas.openxmlformats.org/officeDocument/2006/customXml" ds:itemID="{7E6E2BD8-4D24-47A9-A518-40A0E3481FA0}">
-  <ds:schemaRefs>
-    <ds:schemaRef ds:uri="http://schemas.microsoft.com/office/2006/metadata/properties"/>
-    <ds:schemaRef ds:uri="http://schemas.microsoft.com/office/infopath/2007/PartnerControls"/>
-    <ds:schemaRef ds:uri="http://schemas.microsoft.com/sharepoint/v3"/>
-    <ds:schemaRef ds:uri="0320dc9d-2cdd-41f6-9fc6-6fc371ef8276"/>
-  </ds:schemaRefs>
-</ds:datastoreItem>
-</file>
-
-<file path=customXml/itemProps3.xml><?xml version="1.0" encoding="utf-8"?>
 <ds:datastoreItem xmlns:ds="http://schemas.openxmlformats.org/officeDocument/2006/customXml" ds:itemID="{5AD92A27-547F-4BE4-B7FB-921CC9F3018F}">
   <ds:schemaRefs>
     <ds:schemaRef ds:uri="http://schemas.microsoft.com/office/2006/metadata/contentType"/>
@@ -12460,7 +12474,26 @@
 </ds:datastoreItem>
 </file>
 
+<file path=customXml/itemProps3.xml><?xml version="1.0" encoding="utf-8"?>
+<ds:datastoreItem xmlns:ds="http://schemas.openxmlformats.org/officeDocument/2006/customXml" ds:itemID="{7E6E2BD8-4D24-47A9-A518-40A0E3481FA0}">
+  <ds:schemaRefs>
+    <ds:schemaRef ds:uri="http://schemas.microsoft.com/office/2006/metadata/properties"/>
+    <ds:schemaRef ds:uri="http://schemas.microsoft.com/office/infopath/2007/PartnerControls"/>
+    <ds:schemaRef ds:uri="http://schemas.microsoft.com/sharepoint/v3"/>
+    <ds:schemaRef ds:uri="0320dc9d-2cdd-41f6-9fc6-6fc371ef8276"/>
+  </ds:schemaRefs>
+</ds:datastoreItem>
+</file>
+
 <file path=customXml/itemProps4.xml><?xml version="1.0" encoding="utf-8"?>
+<ds:datastoreItem xmlns:ds="http://schemas.openxmlformats.org/officeDocument/2006/customXml" ds:itemID="{28FEC656-A0DE-466A-8787-7B303A83E278}">
+  <ds:schemaRefs>
+    <ds:schemaRef ds:uri="http://schemas.microsoft.com/sharepoint/v3/contenttype/forms"/>
+  </ds:schemaRefs>
+</ds:datastoreItem>
+</file>
+
+<file path=customXml/itemProps5.xml><?xml version="1.0" encoding="utf-8"?>
 <ds:datastoreItem xmlns:ds="http://schemas.openxmlformats.org/officeDocument/2006/customXml" ds:itemID="{EBC0FC6A-48C1-47AC-80D7-8732AA8E301C}">
   <ds:schemaRefs>
     <ds:schemaRef ds:uri="http://schemas.microsoft.com/sharepoint/events"/>
@@ -12468,16 +12501,8 @@
 </ds:datastoreItem>
 </file>
 
-<file path=customXml/itemProps5.xml><?xml version="1.0" encoding="utf-8"?>
-<ds:datastoreItem xmlns:ds="http://schemas.openxmlformats.org/officeDocument/2006/customXml" ds:itemID="{28FEC656-A0DE-466A-8787-7B303A83E278}">
-  <ds:schemaRefs>
-    <ds:schemaRef ds:uri="http://schemas.microsoft.com/sharepoint/v3/contenttype/forms"/>
-  </ds:schemaRefs>
-</ds:datastoreItem>
-</file>
-
 <file path=customXml/itemProps6.xml><?xml version="1.0" encoding="utf-8"?>
-<ds:datastoreItem xmlns:ds="http://schemas.openxmlformats.org/officeDocument/2006/customXml" ds:itemID="{D14CDC18-1C27-4C30-AB6A-988CA329DB68}">
+<ds:datastoreItem xmlns:ds="http://schemas.openxmlformats.org/officeDocument/2006/customXml" ds:itemID="{854ADBE0-96CC-4726-91FF-2A24122F8C2F}">
   <ds:schemaRefs>
     <ds:schemaRef ds:uri="http://schemas.openxmlformats.org/officeDocument/2006/bibliography"/>
   </ds:schemaRefs>

</xml_diff>